<commit_message>
hid page numbers where neccessary
</commit_message>
<xml_diff>
--- a/curse/Записка Точило 3-4.docx
+++ b/curse/Записка Точило 3-4.docx
@@ -14,6 +14,83 @@
       <w:bookmarkStart w:id="0" w:name="_Toc153461921"/>
       <w:r>
         <w:rPr>
+          <w:noProof/>
+          <w:snapToGrid/>
+        </w:rPr>
+        <mc:AlternateContent>
+          <mc:Choice Requires="wps">
+            <w:drawing>
+              <wp:anchor distT="0" distB="0" distL="114300" distR="114300" simplePos="0" relativeHeight="251675648" behindDoc="0" locked="0" layoutInCell="1" allowOverlap="1" wp14:anchorId="3BCF991A" wp14:editId="7D4B2411">
+                <wp:simplePos x="0" y="0"/>
+                <wp:positionH relativeFrom="margin">
+                  <wp:align>right</wp:align>
+                </wp:positionH>
+                <wp:positionV relativeFrom="paragraph">
+                  <wp:posOffset>-349885</wp:posOffset>
+                </wp:positionV>
+                <wp:extent cx="487680" cy="320040"/>
+                <wp:effectExtent l="0" t="0" r="26670" b="22860"/>
+                <wp:wrapNone/>
+                <wp:docPr id="30" name="Прямоугольник 30"/>
+                <wp:cNvGraphicFramePr/>
+                <a:graphic xmlns:a="http://schemas.openxmlformats.org/drawingml/2006/main">
+                  <a:graphicData uri="http://schemas.microsoft.com/office/word/2010/wordprocessingShape">
+                    <wps:wsp>
+                      <wps:cNvSpPr/>
+                      <wps:spPr>
+                        <a:xfrm>
+                          <a:off x="0" y="0"/>
+                          <a:ext cx="487680" cy="320040"/>
+                        </a:xfrm>
+                        <a:prstGeom prst="rect">
+                          <a:avLst/>
+                        </a:prstGeom>
+                        <a:solidFill>
+                          <a:schemeClr val="bg1"/>
+                        </a:solidFill>
+                        <a:ln>
+                          <a:solidFill>
+                            <a:schemeClr val="bg1"/>
+                          </a:solidFill>
+                        </a:ln>
+                      </wps:spPr>
+                      <wps:style>
+                        <a:lnRef idx="2">
+                          <a:schemeClr val="accent6"/>
+                        </a:lnRef>
+                        <a:fillRef idx="1">
+                          <a:schemeClr val="lt1"/>
+                        </a:fillRef>
+                        <a:effectRef idx="0">
+                          <a:schemeClr val="accent6"/>
+                        </a:effectRef>
+                        <a:fontRef idx="minor">
+                          <a:schemeClr val="dk1"/>
+                        </a:fontRef>
+                      </wps:style>
+                      <wps:bodyPr rot="0" spcFirstLastPara="0" vertOverflow="overflow" horzOverflow="overflow" vert="horz" wrap="square" lIns="91440" tIns="45720" rIns="91440" bIns="45720" numCol="1" spcCol="0" rtlCol="0" fromWordArt="0" anchor="ctr" anchorCtr="0" forceAA="0" compatLnSpc="1">
+                        <a:prstTxWarp prst="textNoShape">
+                          <a:avLst/>
+                        </a:prstTxWarp>
+                        <a:noAutofit/>
+                      </wps:bodyPr>
+                    </wps:wsp>
+                  </a:graphicData>
+                </a:graphic>
+              </wp:anchor>
+            </w:drawing>
+          </mc:Choice>
+          <mc:Fallback>
+            <w:pict>
+              <v:rect w14:anchorId="5827BEB1" id="Прямоугольник 30" o:spid="_x0000_s1026" style="position:absolute;margin-left:-12.8pt;margin-top:-27.55pt;width:38.4pt;height:25.2pt;z-index:251675648;visibility:visible;mso-wrap-style:square;mso-wrap-distance-left:9pt;mso-wrap-distance-top:0;mso-wrap-distance-right:9pt;mso-wrap-distance-bottom:0;mso-position-horizontal:right;mso-position-horizontal-relative:margin;mso-position-vertical:absolute;mso-position-vertical-relative:text;v-text-anchor:middle" o:gfxdata="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" fillcolor="white [3212]" strokecolor="white [3212]" strokeweight="1pt">
+                <w10:wrap anchorx="margin"/>
+              </v:rect>
+            </w:pict>
+          </mc:Fallback>
+        </mc:AlternateContent>
+      </w:r>
+      <w:r>
+        <w:rPr>
           <w:b/>
           <w:bCs/>
         </w:rPr>
@@ -24,6 +101,7 @@
     <w:p>
       <w:pPr>
         <w:pStyle w:val="12"/>
+        <w:spacing w:after="0"/>
         <w:rPr>
           <w:rFonts w:asciiTheme="minorHAnsi" w:eastAsiaTheme="minorEastAsia" w:hAnsiTheme="minorHAnsi" w:cstheme="minorBidi"/>
           <w:noProof/>
@@ -103,6 +181,7 @@
     <w:p>
       <w:pPr>
         <w:pStyle w:val="12"/>
+        <w:spacing w:after="0"/>
         <w:rPr>
           <w:rFonts w:asciiTheme="minorHAnsi" w:eastAsiaTheme="minorEastAsia" w:hAnsiTheme="minorHAnsi" w:cstheme="minorBidi"/>
           <w:noProof/>
@@ -313,6 +392,7 @@
     <w:p>
       <w:pPr>
         <w:pStyle w:val="12"/>
+        <w:spacing w:after="0"/>
         <w:rPr>
           <w:rFonts w:asciiTheme="minorHAnsi" w:eastAsiaTheme="minorEastAsia" w:hAnsiTheme="minorHAnsi" w:cstheme="minorBidi"/>
           <w:noProof/>
@@ -708,6 +788,7 @@
     <w:p>
       <w:pPr>
         <w:pStyle w:val="12"/>
+        <w:spacing w:after="0"/>
         <w:rPr>
           <w:rFonts w:asciiTheme="minorHAnsi" w:eastAsiaTheme="minorEastAsia" w:hAnsiTheme="minorHAnsi" w:cstheme="minorBidi"/>
           <w:noProof/>
@@ -933,6 +1014,7 @@
     <w:p>
       <w:pPr>
         <w:pStyle w:val="12"/>
+        <w:spacing w:after="0"/>
         <w:rPr>
           <w:rFonts w:asciiTheme="minorHAnsi" w:eastAsiaTheme="minorEastAsia" w:hAnsiTheme="minorHAnsi" w:cstheme="minorBidi"/>
           <w:noProof/>
@@ -1018,6 +1100,7 @@
     <w:p>
       <w:pPr>
         <w:pStyle w:val="12"/>
+        <w:spacing w:after="0"/>
         <w:rPr>
           <w:rFonts w:asciiTheme="minorHAnsi" w:eastAsiaTheme="minorEastAsia" w:hAnsiTheme="minorHAnsi" w:cstheme="minorBidi"/>
           <w:noProof/>
@@ -1088,6 +1171,7 @@
     <w:p>
       <w:pPr>
         <w:pStyle w:val="12"/>
+        <w:spacing w:after="0"/>
         <w:rPr>
           <w:rFonts w:asciiTheme="minorHAnsi" w:eastAsiaTheme="minorEastAsia" w:hAnsiTheme="minorHAnsi" w:cstheme="minorBidi"/>
           <w:noProof/>
@@ -1158,6 +1242,7 @@
     <w:p>
       <w:pPr>
         <w:pStyle w:val="12"/>
+        <w:spacing w:after="0"/>
         <w:rPr>
           <w:rFonts w:asciiTheme="minorHAnsi" w:eastAsiaTheme="minorEastAsia" w:hAnsiTheme="minorHAnsi" w:cstheme="minorBidi"/>
           <w:noProof/>
@@ -1228,6 +1313,7 @@
     <w:p>
       <w:pPr>
         <w:pStyle w:val="12"/>
+        <w:spacing w:after="0"/>
         <w:rPr>
           <w:rFonts w:asciiTheme="minorHAnsi" w:eastAsiaTheme="minorEastAsia" w:hAnsiTheme="minorHAnsi" w:cstheme="minorBidi"/>
           <w:noProof/>
@@ -1323,7 +1409,82 @@
       <w:bookmarkStart w:id="1" w:name="_Toc153461922"/>
       <w:bookmarkStart w:id="2" w:name="_Toc165826347"/>
       <w:r>
+        <w:rPr>
+          <w:noProof/>
+          <w:snapToGrid/>
+        </w:rPr>
         <w:lastRenderedPageBreak/>
+        <mc:AlternateContent>
+          <mc:Choice Requires="wps">
+            <w:drawing>
+              <wp:anchor distT="0" distB="0" distL="114300" distR="114300" simplePos="0" relativeHeight="251673600" behindDoc="0" locked="0" layoutInCell="1" allowOverlap="1" wp14:anchorId="1910EDEF" wp14:editId="66FBFF20">
+                <wp:simplePos x="0" y="0"/>
+                <wp:positionH relativeFrom="column">
+                  <wp:posOffset>5958840</wp:posOffset>
+                </wp:positionH>
+                <wp:positionV relativeFrom="paragraph">
+                  <wp:posOffset>-328295</wp:posOffset>
+                </wp:positionV>
+                <wp:extent cx="487680" cy="320040"/>
+                <wp:effectExtent l="0" t="0" r="26670" b="22860"/>
+                <wp:wrapNone/>
+                <wp:docPr id="29" name="Прямоугольник 29"/>
+                <wp:cNvGraphicFramePr/>
+                <a:graphic xmlns:a="http://schemas.openxmlformats.org/drawingml/2006/main">
+                  <a:graphicData uri="http://schemas.microsoft.com/office/word/2010/wordprocessingShape">
+                    <wps:wsp>
+                      <wps:cNvSpPr/>
+                      <wps:spPr>
+                        <a:xfrm>
+                          <a:off x="0" y="0"/>
+                          <a:ext cx="487680" cy="320040"/>
+                        </a:xfrm>
+                        <a:prstGeom prst="rect">
+                          <a:avLst/>
+                        </a:prstGeom>
+                        <a:solidFill>
+                          <a:schemeClr val="bg1"/>
+                        </a:solidFill>
+                        <a:ln>
+                          <a:solidFill>
+                            <a:schemeClr val="bg1"/>
+                          </a:solidFill>
+                        </a:ln>
+                      </wps:spPr>
+                      <wps:style>
+                        <a:lnRef idx="2">
+                          <a:schemeClr val="accent6"/>
+                        </a:lnRef>
+                        <a:fillRef idx="1">
+                          <a:schemeClr val="lt1"/>
+                        </a:fillRef>
+                        <a:effectRef idx="0">
+                          <a:schemeClr val="accent6"/>
+                        </a:effectRef>
+                        <a:fontRef idx="minor">
+                          <a:schemeClr val="dk1"/>
+                        </a:fontRef>
+                      </wps:style>
+                      <wps:bodyPr rot="0" spcFirstLastPara="0" vertOverflow="overflow" horzOverflow="overflow" vert="horz" wrap="square" lIns="91440" tIns="45720" rIns="91440" bIns="45720" numCol="1" spcCol="0" rtlCol="0" fromWordArt="0" anchor="ctr" anchorCtr="0" forceAA="0" compatLnSpc="1">
+                        <a:prstTxWarp prst="textNoShape">
+                          <a:avLst/>
+                        </a:prstTxWarp>
+                        <a:noAutofit/>
+                      </wps:bodyPr>
+                    </wps:wsp>
+                  </a:graphicData>
+                </a:graphic>
+              </wp:anchor>
+            </w:drawing>
+          </mc:Choice>
+          <mc:Fallback>
+            <w:pict>
+              <v:rect w14:anchorId="72654B83" id="Прямоугольник 29" o:spid="_x0000_s1026" style="position:absolute;margin-left:469.2pt;margin-top:-25.85pt;width:38.4pt;height:25.2pt;z-index:251673600;visibility:visible;mso-wrap-style:square;mso-wrap-distance-left:9pt;mso-wrap-distance-top:0;mso-wrap-distance-right:9pt;mso-wrap-distance-bottom:0;mso-position-horizontal:absolute;mso-position-horizontal-relative:text;mso-position-vertical:absolute;mso-position-vertical-relative:text;v-text-anchor:middle" o:gfxdata="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" fillcolor="white [3212]" strokecolor="white [3212]" strokeweight="1pt"/>
+            </w:pict>
+          </mc:Fallback>
+        </mc:AlternateContent>
+      </w:r>
+      <w:r>
         <w:t>Введение</w:t>
       </w:r>
       <w:bookmarkEnd w:id="1"/>
@@ -1844,7 +2005,82 @@
       <w:bookmarkStart w:id="3" w:name="_Toc153461923"/>
       <w:bookmarkStart w:id="4" w:name="_Toc165826348"/>
       <w:r>
+        <w:rPr>
+          <w:noProof/>
+          <w:snapToGrid/>
+        </w:rPr>
         <w:lastRenderedPageBreak/>
+        <mc:AlternateContent>
+          <mc:Choice Requires="wps">
+            <w:drawing>
+              <wp:anchor distT="0" distB="0" distL="114300" distR="114300" simplePos="0" relativeHeight="251659264" behindDoc="0" locked="0" layoutInCell="1" allowOverlap="1" wp14:anchorId="09CA1AC4" wp14:editId="4B92839F">
+                <wp:simplePos x="0" y="0"/>
+                <wp:positionH relativeFrom="column">
+                  <wp:posOffset>5930900</wp:posOffset>
+                </wp:positionH>
+                <wp:positionV relativeFrom="paragraph">
+                  <wp:posOffset>-392430</wp:posOffset>
+                </wp:positionV>
+                <wp:extent cx="487680" cy="320040"/>
+                <wp:effectExtent l="0" t="0" r="26670" b="22860"/>
+                <wp:wrapNone/>
+                <wp:docPr id="2" name="Прямоугольник 2"/>
+                <wp:cNvGraphicFramePr/>
+                <a:graphic xmlns:a="http://schemas.openxmlformats.org/drawingml/2006/main">
+                  <a:graphicData uri="http://schemas.microsoft.com/office/word/2010/wordprocessingShape">
+                    <wps:wsp>
+                      <wps:cNvSpPr/>
+                      <wps:spPr>
+                        <a:xfrm>
+                          <a:off x="0" y="0"/>
+                          <a:ext cx="487680" cy="320040"/>
+                        </a:xfrm>
+                        <a:prstGeom prst="rect">
+                          <a:avLst/>
+                        </a:prstGeom>
+                        <a:solidFill>
+                          <a:schemeClr val="bg1"/>
+                        </a:solidFill>
+                        <a:ln>
+                          <a:solidFill>
+                            <a:schemeClr val="bg1"/>
+                          </a:solidFill>
+                        </a:ln>
+                      </wps:spPr>
+                      <wps:style>
+                        <a:lnRef idx="2">
+                          <a:schemeClr val="accent6"/>
+                        </a:lnRef>
+                        <a:fillRef idx="1">
+                          <a:schemeClr val="lt1"/>
+                        </a:fillRef>
+                        <a:effectRef idx="0">
+                          <a:schemeClr val="accent6"/>
+                        </a:effectRef>
+                        <a:fontRef idx="minor">
+                          <a:schemeClr val="dk1"/>
+                        </a:fontRef>
+                      </wps:style>
+                      <wps:bodyPr rot="0" spcFirstLastPara="0" vertOverflow="overflow" horzOverflow="overflow" vert="horz" wrap="square" lIns="91440" tIns="45720" rIns="91440" bIns="45720" numCol="1" spcCol="0" rtlCol="0" fromWordArt="0" anchor="ctr" anchorCtr="0" forceAA="0" compatLnSpc="1">
+                        <a:prstTxWarp prst="textNoShape">
+                          <a:avLst/>
+                        </a:prstTxWarp>
+                        <a:noAutofit/>
+                      </wps:bodyPr>
+                    </wps:wsp>
+                  </a:graphicData>
+                </a:graphic>
+              </wp:anchor>
+            </w:drawing>
+          </mc:Choice>
+          <mc:Fallback>
+            <w:pict>
+              <v:rect w14:anchorId="171A37A1" id="Прямоугольник 2" o:spid="_x0000_s1026" style="position:absolute;margin-left:467pt;margin-top:-30.9pt;width:38.4pt;height:25.2pt;z-index:251659264;visibility:visible;mso-wrap-style:square;mso-wrap-distance-left:9pt;mso-wrap-distance-top:0;mso-wrap-distance-right:9pt;mso-wrap-distance-bottom:0;mso-position-horizontal:absolute;mso-position-horizontal-relative:text;mso-position-vertical:absolute;mso-position-vertical-relative:text;v-text-anchor:middle" o:gfxdata="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" fillcolor="white [3212]" strokecolor="white [3212]" strokeweight="1pt"/>
+            </w:pict>
+          </mc:Fallback>
+        </mc:AlternateContent>
+      </w:r>
+      <w:r>
         <w:t xml:space="preserve">1 </w:t>
       </w:r>
       <w:r>
@@ -3309,7 +3545,82 @@
       <w:bookmarkStart w:id="10" w:name="_Toc153461926"/>
       <w:bookmarkStart w:id="11" w:name="_Toc165826351"/>
       <w:r>
+        <w:rPr>
+          <w:noProof/>
+          <w:snapToGrid/>
+        </w:rPr>
         <w:lastRenderedPageBreak/>
+        <mc:AlternateContent>
+          <mc:Choice Requires="wps">
+            <w:drawing>
+              <wp:anchor distT="0" distB="0" distL="114300" distR="114300" simplePos="0" relativeHeight="251661312" behindDoc="0" locked="0" layoutInCell="1" allowOverlap="1" wp14:anchorId="47E9ED2C" wp14:editId="13CEA022">
+                <wp:simplePos x="0" y="0"/>
+                <wp:positionH relativeFrom="column">
+                  <wp:posOffset>6004560</wp:posOffset>
+                </wp:positionH>
+                <wp:positionV relativeFrom="paragraph">
+                  <wp:posOffset>-343535</wp:posOffset>
+                </wp:positionV>
+                <wp:extent cx="487680" cy="320040"/>
+                <wp:effectExtent l="0" t="0" r="26670" b="22860"/>
+                <wp:wrapNone/>
+                <wp:docPr id="15" name="Прямоугольник 15"/>
+                <wp:cNvGraphicFramePr/>
+                <a:graphic xmlns:a="http://schemas.openxmlformats.org/drawingml/2006/main">
+                  <a:graphicData uri="http://schemas.microsoft.com/office/word/2010/wordprocessingShape">
+                    <wps:wsp>
+                      <wps:cNvSpPr/>
+                      <wps:spPr>
+                        <a:xfrm>
+                          <a:off x="0" y="0"/>
+                          <a:ext cx="487680" cy="320040"/>
+                        </a:xfrm>
+                        <a:prstGeom prst="rect">
+                          <a:avLst/>
+                        </a:prstGeom>
+                        <a:solidFill>
+                          <a:schemeClr val="bg1"/>
+                        </a:solidFill>
+                        <a:ln>
+                          <a:solidFill>
+                            <a:schemeClr val="bg1"/>
+                          </a:solidFill>
+                        </a:ln>
+                      </wps:spPr>
+                      <wps:style>
+                        <a:lnRef idx="2">
+                          <a:schemeClr val="accent6"/>
+                        </a:lnRef>
+                        <a:fillRef idx="1">
+                          <a:schemeClr val="lt1"/>
+                        </a:fillRef>
+                        <a:effectRef idx="0">
+                          <a:schemeClr val="accent6"/>
+                        </a:effectRef>
+                        <a:fontRef idx="minor">
+                          <a:schemeClr val="dk1"/>
+                        </a:fontRef>
+                      </wps:style>
+                      <wps:bodyPr rot="0" spcFirstLastPara="0" vertOverflow="overflow" horzOverflow="overflow" vert="horz" wrap="square" lIns="91440" tIns="45720" rIns="91440" bIns="45720" numCol="1" spcCol="0" rtlCol="0" fromWordArt="0" anchor="ctr" anchorCtr="0" forceAA="0" compatLnSpc="1">
+                        <a:prstTxWarp prst="textNoShape">
+                          <a:avLst/>
+                        </a:prstTxWarp>
+                        <a:noAutofit/>
+                      </wps:bodyPr>
+                    </wps:wsp>
+                  </a:graphicData>
+                </a:graphic>
+              </wp:anchor>
+            </w:drawing>
+          </mc:Choice>
+          <mc:Fallback>
+            <w:pict>
+              <v:rect w14:anchorId="0FB8C604" id="Прямоугольник 15" o:spid="_x0000_s1026" style="position:absolute;margin-left:472.8pt;margin-top:-27.05pt;width:38.4pt;height:25.2pt;z-index:251661312;visibility:visible;mso-wrap-style:square;mso-wrap-distance-left:9pt;mso-wrap-distance-top:0;mso-wrap-distance-right:9pt;mso-wrap-distance-bottom:0;mso-position-horizontal:absolute;mso-position-horizontal-relative:text;mso-position-vertical:absolute;mso-position-vertical-relative:text;v-text-anchor:middle" o:gfxdata="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" fillcolor="white [3212]" strokecolor="white [3212]" strokeweight="1pt"/>
+            </w:pict>
+          </mc:Fallback>
+        </mc:AlternateContent>
+      </w:r>
+      <w:r>
         <w:t xml:space="preserve">2 </w:t>
       </w:r>
       <w:r>
@@ -3994,7 +4305,6 @@
       <w:r>
         <w:rPr>
           <w:szCs w:val="24"/>
-          <w:lang w:val="en-US"/>
         </w:rPr>
         <w:t>.</w:t>
       </w:r>
@@ -4157,7 +4467,6 @@
       <w:r>
         <w:rPr>
           <w:szCs w:val="24"/>
-          <w:lang w:val="en-US"/>
         </w:rPr>
         <w:t>[1].</w:t>
       </w:r>
@@ -14976,7 +15285,82 @@
       </w:pPr>
       <w:bookmarkStart w:id="17" w:name="_Toc165826356"/>
       <w:r>
+        <w:rPr>
+          <w:noProof/>
+          <w:snapToGrid/>
+        </w:rPr>
         <w:lastRenderedPageBreak/>
+        <mc:AlternateContent>
+          <mc:Choice Requires="wps">
+            <w:drawing>
+              <wp:anchor distT="0" distB="0" distL="114300" distR="114300" simplePos="0" relativeHeight="251663360" behindDoc="0" locked="0" layoutInCell="1" allowOverlap="1" wp14:anchorId="0FA7E41A" wp14:editId="09F0B1DC">
+                <wp:simplePos x="0" y="0"/>
+                <wp:positionH relativeFrom="column">
+                  <wp:posOffset>5974080</wp:posOffset>
+                </wp:positionH>
+                <wp:positionV relativeFrom="paragraph">
+                  <wp:posOffset>-343535</wp:posOffset>
+                </wp:positionV>
+                <wp:extent cx="487680" cy="320040"/>
+                <wp:effectExtent l="0" t="0" r="26670" b="22860"/>
+                <wp:wrapNone/>
+                <wp:docPr id="16" name="Прямоугольник 16"/>
+                <wp:cNvGraphicFramePr/>
+                <a:graphic xmlns:a="http://schemas.openxmlformats.org/drawingml/2006/main">
+                  <a:graphicData uri="http://schemas.microsoft.com/office/word/2010/wordprocessingShape">
+                    <wps:wsp>
+                      <wps:cNvSpPr/>
+                      <wps:spPr>
+                        <a:xfrm>
+                          <a:off x="0" y="0"/>
+                          <a:ext cx="487680" cy="320040"/>
+                        </a:xfrm>
+                        <a:prstGeom prst="rect">
+                          <a:avLst/>
+                        </a:prstGeom>
+                        <a:solidFill>
+                          <a:schemeClr val="bg1"/>
+                        </a:solidFill>
+                        <a:ln>
+                          <a:solidFill>
+                            <a:schemeClr val="bg1"/>
+                          </a:solidFill>
+                        </a:ln>
+                      </wps:spPr>
+                      <wps:style>
+                        <a:lnRef idx="2">
+                          <a:schemeClr val="accent6"/>
+                        </a:lnRef>
+                        <a:fillRef idx="1">
+                          <a:schemeClr val="lt1"/>
+                        </a:fillRef>
+                        <a:effectRef idx="0">
+                          <a:schemeClr val="accent6"/>
+                        </a:effectRef>
+                        <a:fontRef idx="minor">
+                          <a:schemeClr val="dk1"/>
+                        </a:fontRef>
+                      </wps:style>
+                      <wps:bodyPr rot="0" spcFirstLastPara="0" vertOverflow="overflow" horzOverflow="overflow" vert="horz" wrap="square" lIns="91440" tIns="45720" rIns="91440" bIns="45720" numCol="1" spcCol="0" rtlCol="0" fromWordArt="0" anchor="ctr" anchorCtr="0" forceAA="0" compatLnSpc="1">
+                        <a:prstTxWarp prst="textNoShape">
+                          <a:avLst/>
+                        </a:prstTxWarp>
+                        <a:noAutofit/>
+                      </wps:bodyPr>
+                    </wps:wsp>
+                  </a:graphicData>
+                </a:graphic>
+              </wp:anchor>
+            </w:drawing>
+          </mc:Choice>
+          <mc:Fallback>
+            <w:pict>
+              <v:rect w14:anchorId="3EA39077" id="Прямоугольник 16" o:spid="_x0000_s1026" style="position:absolute;margin-left:470.4pt;margin-top:-27.05pt;width:38.4pt;height:25.2pt;z-index:251663360;visibility:visible;mso-wrap-style:square;mso-wrap-distance-left:9pt;mso-wrap-distance-top:0;mso-wrap-distance-right:9pt;mso-wrap-distance-bottom:0;mso-position-horizontal:absolute;mso-position-horizontal-relative:text;mso-position-vertical:absolute;mso-position-vertical-relative:text;v-text-anchor:middle" o:gfxdata="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" fillcolor="white [3212]" strokecolor="white [3212]" strokeweight="1pt"/>
+            </w:pict>
+          </mc:Fallback>
+        </mc:AlternateContent>
+      </w:r>
+      <w:r>
         <w:t xml:space="preserve">3 </w:t>
       </w:r>
       <w:r>
@@ -15077,7 +15461,19 @@
         <w:rPr>
           <w:szCs w:val="24"/>
         </w:rPr>
-        <w:t xml:space="preserve">[3], </w:t>
+        <w:t>[</w:t>
+      </w:r>
+      <w:r>
+        <w:rPr>
+          <w:szCs w:val="24"/>
+        </w:rPr>
+        <w:t>2</w:t>
+      </w:r>
+      <w:r>
+        <w:rPr>
+          <w:szCs w:val="24"/>
+        </w:rPr>
+        <w:t xml:space="preserve">], </w:t>
       </w:r>
       <w:r>
         <w:rPr>
@@ -16544,9 +16940,6 @@
       <w:pPr>
         <w:spacing w:after="240"/>
         <w:ind w:firstLine="680"/>
-        <w:rPr>
-          <w:lang w:val="en-US"/>
-        </w:rPr>
       </w:pPr>
       <w:r>
         <w:t xml:space="preserve">Для запуска сервера необходимо создать объект приложения, определить </w:t>
@@ -16625,9 +17018,21 @@
       <w:r>
         <w:rPr>
           <w:szCs w:val="28"/>
+        </w:rPr>
+        <w:t>[</w:t>
+      </w:r>
+      <w:r>
+        <w:rPr>
+          <w:szCs w:val="28"/>
           <w:lang w:val="en-US"/>
         </w:rPr>
-        <w:t>[4].</w:t>
+        <w:t>3</w:t>
+      </w:r>
+      <w:r>
+        <w:rPr>
+          <w:szCs w:val="28"/>
+        </w:rPr>
+        <w:t>].</w:t>
       </w:r>
     </w:p>
     <w:tbl>
@@ -23538,7 +23943,82 @@
       <w:bookmarkStart w:id="21" w:name="_Toc153461933"/>
       <w:bookmarkStart w:id="22" w:name="_Toc165826359"/>
       <w:r>
+        <w:rPr>
+          <w:noProof/>
+          <w:snapToGrid/>
+        </w:rPr>
         <w:lastRenderedPageBreak/>
+        <mc:AlternateContent>
+          <mc:Choice Requires="wps">
+            <w:drawing>
+              <wp:anchor distT="0" distB="0" distL="114300" distR="114300" simplePos="0" relativeHeight="251665408" behindDoc="0" locked="0" layoutInCell="1" allowOverlap="1" wp14:anchorId="52752A73" wp14:editId="70740C8B">
+                <wp:simplePos x="0" y="0"/>
+                <wp:positionH relativeFrom="column">
+                  <wp:posOffset>5928360</wp:posOffset>
+                </wp:positionH>
+                <wp:positionV relativeFrom="paragraph">
+                  <wp:posOffset>-419735</wp:posOffset>
+                </wp:positionV>
+                <wp:extent cx="487680" cy="320040"/>
+                <wp:effectExtent l="0" t="0" r="26670" b="22860"/>
+                <wp:wrapNone/>
+                <wp:docPr id="21" name="Прямоугольник 21"/>
+                <wp:cNvGraphicFramePr/>
+                <a:graphic xmlns:a="http://schemas.openxmlformats.org/drawingml/2006/main">
+                  <a:graphicData uri="http://schemas.microsoft.com/office/word/2010/wordprocessingShape">
+                    <wps:wsp>
+                      <wps:cNvSpPr/>
+                      <wps:spPr>
+                        <a:xfrm>
+                          <a:off x="0" y="0"/>
+                          <a:ext cx="487680" cy="320040"/>
+                        </a:xfrm>
+                        <a:prstGeom prst="rect">
+                          <a:avLst/>
+                        </a:prstGeom>
+                        <a:solidFill>
+                          <a:schemeClr val="bg1"/>
+                        </a:solidFill>
+                        <a:ln>
+                          <a:solidFill>
+                            <a:schemeClr val="bg1"/>
+                          </a:solidFill>
+                        </a:ln>
+                      </wps:spPr>
+                      <wps:style>
+                        <a:lnRef idx="2">
+                          <a:schemeClr val="accent6"/>
+                        </a:lnRef>
+                        <a:fillRef idx="1">
+                          <a:schemeClr val="lt1"/>
+                        </a:fillRef>
+                        <a:effectRef idx="0">
+                          <a:schemeClr val="accent6"/>
+                        </a:effectRef>
+                        <a:fontRef idx="minor">
+                          <a:schemeClr val="dk1"/>
+                        </a:fontRef>
+                      </wps:style>
+                      <wps:bodyPr rot="0" spcFirstLastPara="0" vertOverflow="overflow" horzOverflow="overflow" vert="horz" wrap="square" lIns="91440" tIns="45720" rIns="91440" bIns="45720" numCol="1" spcCol="0" rtlCol="0" fromWordArt="0" anchor="ctr" anchorCtr="0" forceAA="0" compatLnSpc="1">
+                        <a:prstTxWarp prst="textNoShape">
+                          <a:avLst/>
+                        </a:prstTxWarp>
+                        <a:noAutofit/>
+                      </wps:bodyPr>
+                    </wps:wsp>
+                  </a:graphicData>
+                </a:graphic>
+              </wp:anchor>
+            </w:drawing>
+          </mc:Choice>
+          <mc:Fallback>
+            <w:pict>
+              <v:rect w14:anchorId="5F336281" id="Прямоугольник 21" o:spid="_x0000_s1026" style="position:absolute;margin-left:466.8pt;margin-top:-33.05pt;width:38.4pt;height:25.2pt;z-index:251665408;visibility:visible;mso-wrap-style:square;mso-wrap-distance-left:9pt;mso-wrap-distance-top:0;mso-wrap-distance-right:9pt;mso-wrap-distance-bottom:0;mso-position-horizontal:absolute;mso-position-horizontal-relative:text;mso-position-vertical:absolute;mso-position-vertical-relative:text;v-text-anchor:middle" o:gfxdata="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" fillcolor="white [3212]" strokecolor="white [3212]" strokeweight="1pt"/>
+            </w:pict>
+          </mc:Fallback>
+        </mc:AlternateContent>
+      </w:r>
+      <w:r>
         <w:t>4</w:t>
       </w:r>
       <w:r>
@@ -23627,6 +24107,7 @@
       </w:pPr>
       <w:r>
         <w:rPr>
+          <w:noProof/>
           <w:szCs w:val="24"/>
         </w:rPr>
         <w:drawing>
@@ -23684,25 +24165,7 @@
         <w:rPr>
           <w:szCs w:val="24"/>
         </w:rPr>
-        <w:t xml:space="preserve">Рисунок </w:t>
-      </w:r>
-      <w:r>
-        <w:rPr>
-          <w:szCs w:val="24"/>
-        </w:rPr>
-        <w:t>4.1</w:t>
-      </w:r>
-      <w:r>
-        <w:rPr>
-          <w:szCs w:val="24"/>
-        </w:rPr>
-        <w:t xml:space="preserve"> – Страница </w:t>
-      </w:r>
-      <w:r>
-        <w:rPr>
-          <w:szCs w:val="24"/>
-        </w:rPr>
-        <w:t>сообщени</w:t>
+        <w:t>Рисунок 4.1 – Страница сообщени</w:t>
       </w:r>
       <w:r>
         <w:rPr>
@@ -23761,6 +24224,7 @@
       </w:pPr>
       <w:r>
         <w:rPr>
+          <w:noProof/>
           <w:szCs w:val="28"/>
         </w:rPr>
         <w:drawing>
@@ -23903,6 +24367,7 @@
       </w:pPr>
       <w:r>
         <w:rPr>
+          <w:noProof/>
           <w:szCs w:val="24"/>
         </w:rPr>
         <w:drawing>
@@ -25201,6 +25666,7 @@
       </w:pPr>
       <w:r>
         <w:rPr>
+          <w:noProof/>
           <w:szCs w:val="24"/>
           <w:lang w:val="en-US"/>
         </w:rPr>
@@ -25254,25 +25720,7 @@
         <w:rPr>
           <w:szCs w:val="24"/>
         </w:rPr>
-        <w:t>Рисунок 4.</w:t>
-      </w:r>
-      <w:r>
-        <w:rPr>
-          <w:szCs w:val="24"/>
-        </w:rPr>
-        <w:t>4</w:t>
-      </w:r>
-      <w:r>
-        <w:rPr>
-          <w:szCs w:val="24"/>
-        </w:rPr>
-        <w:t xml:space="preserve"> – </w:t>
-      </w:r>
-      <w:r>
-        <w:rPr>
-          <w:szCs w:val="24"/>
-        </w:rPr>
-        <w:t>Фрагмент вывода приложения для тестирования</w:t>
+        <w:t>Рисунок 4.4 – Фрагмент вывода приложения для тестирования</w:t>
       </w:r>
     </w:p>
     <w:p>
@@ -25307,7 +25755,82 @@
       <w:bookmarkStart w:id="23" w:name="_Toc153461935"/>
       <w:bookmarkStart w:id="24" w:name="_Toc165826360"/>
       <w:r>
+        <w:rPr>
+          <w:noProof/>
+          <w:snapToGrid/>
+        </w:rPr>
         <w:lastRenderedPageBreak/>
+        <mc:AlternateContent>
+          <mc:Choice Requires="wps">
+            <w:drawing>
+              <wp:anchor distT="0" distB="0" distL="114300" distR="114300" simplePos="0" relativeHeight="251667456" behindDoc="0" locked="0" layoutInCell="1" allowOverlap="1" wp14:anchorId="646DBC9B" wp14:editId="31B4F35D">
+                <wp:simplePos x="0" y="0"/>
+                <wp:positionH relativeFrom="column">
+                  <wp:posOffset>6065520</wp:posOffset>
+                </wp:positionH>
+                <wp:positionV relativeFrom="paragraph">
+                  <wp:posOffset>-412115</wp:posOffset>
+                </wp:positionV>
+                <wp:extent cx="487680" cy="320040"/>
+                <wp:effectExtent l="0" t="0" r="26670" b="22860"/>
+                <wp:wrapNone/>
+                <wp:docPr id="25" name="Прямоугольник 25"/>
+                <wp:cNvGraphicFramePr/>
+                <a:graphic xmlns:a="http://schemas.openxmlformats.org/drawingml/2006/main">
+                  <a:graphicData uri="http://schemas.microsoft.com/office/word/2010/wordprocessingShape">
+                    <wps:wsp>
+                      <wps:cNvSpPr/>
+                      <wps:spPr>
+                        <a:xfrm>
+                          <a:off x="0" y="0"/>
+                          <a:ext cx="487680" cy="320040"/>
+                        </a:xfrm>
+                        <a:prstGeom prst="rect">
+                          <a:avLst/>
+                        </a:prstGeom>
+                        <a:solidFill>
+                          <a:schemeClr val="bg1"/>
+                        </a:solidFill>
+                        <a:ln>
+                          <a:solidFill>
+                            <a:schemeClr val="bg1"/>
+                          </a:solidFill>
+                        </a:ln>
+                      </wps:spPr>
+                      <wps:style>
+                        <a:lnRef idx="2">
+                          <a:schemeClr val="accent6"/>
+                        </a:lnRef>
+                        <a:fillRef idx="1">
+                          <a:schemeClr val="lt1"/>
+                        </a:fillRef>
+                        <a:effectRef idx="0">
+                          <a:schemeClr val="accent6"/>
+                        </a:effectRef>
+                        <a:fontRef idx="minor">
+                          <a:schemeClr val="dk1"/>
+                        </a:fontRef>
+                      </wps:style>
+                      <wps:bodyPr rot="0" spcFirstLastPara="0" vertOverflow="overflow" horzOverflow="overflow" vert="horz" wrap="square" lIns="91440" tIns="45720" rIns="91440" bIns="45720" numCol="1" spcCol="0" rtlCol="0" fromWordArt="0" anchor="ctr" anchorCtr="0" forceAA="0" compatLnSpc="1">
+                        <a:prstTxWarp prst="textNoShape">
+                          <a:avLst/>
+                        </a:prstTxWarp>
+                        <a:noAutofit/>
+                      </wps:bodyPr>
+                    </wps:wsp>
+                  </a:graphicData>
+                </a:graphic>
+              </wp:anchor>
+            </w:drawing>
+          </mc:Choice>
+          <mc:Fallback>
+            <w:pict>
+              <v:rect w14:anchorId="734D0D95" id="Прямоугольник 25" o:spid="_x0000_s1026" style="position:absolute;margin-left:477.6pt;margin-top:-32.45pt;width:38.4pt;height:25.2pt;z-index:251667456;visibility:visible;mso-wrap-style:square;mso-wrap-distance-left:9pt;mso-wrap-distance-top:0;mso-wrap-distance-right:9pt;mso-wrap-distance-bottom:0;mso-position-horizontal:absolute;mso-position-horizontal-relative:text;mso-position-vertical:absolute;mso-position-vertical-relative:text;v-text-anchor:middle" o:gfxdata="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" fillcolor="white [3212]" strokecolor="white [3212]" strokeweight="1pt"/>
+            </w:pict>
+          </mc:Fallback>
+        </mc:AlternateContent>
+      </w:r>
+      <w:r>
         <w:t>5</w:t>
       </w:r>
       <w:r>
@@ -26796,7 +27319,82 @@
       <w:bookmarkStart w:id="25" w:name="_Toc153461936"/>
       <w:bookmarkStart w:id="26" w:name="_Toc165826361"/>
       <w:r>
+        <w:rPr>
+          <w:noProof/>
+          <w:snapToGrid/>
+        </w:rPr>
         <w:lastRenderedPageBreak/>
+        <mc:AlternateContent>
+          <mc:Choice Requires="wps">
+            <w:drawing>
+              <wp:anchor distT="0" distB="0" distL="114300" distR="114300" simplePos="0" relativeHeight="251669504" behindDoc="0" locked="0" layoutInCell="1" allowOverlap="1" wp14:anchorId="58EA9EE6" wp14:editId="4031F426">
+                <wp:simplePos x="0" y="0"/>
+                <wp:positionH relativeFrom="column">
+                  <wp:posOffset>5981700</wp:posOffset>
+                </wp:positionH>
+                <wp:positionV relativeFrom="paragraph">
+                  <wp:posOffset>-328295</wp:posOffset>
+                </wp:positionV>
+                <wp:extent cx="487680" cy="320040"/>
+                <wp:effectExtent l="0" t="0" r="26670" b="22860"/>
+                <wp:wrapNone/>
+                <wp:docPr id="27" name="Прямоугольник 27"/>
+                <wp:cNvGraphicFramePr/>
+                <a:graphic xmlns:a="http://schemas.openxmlformats.org/drawingml/2006/main">
+                  <a:graphicData uri="http://schemas.microsoft.com/office/word/2010/wordprocessingShape">
+                    <wps:wsp>
+                      <wps:cNvSpPr/>
+                      <wps:spPr>
+                        <a:xfrm>
+                          <a:off x="0" y="0"/>
+                          <a:ext cx="487680" cy="320040"/>
+                        </a:xfrm>
+                        <a:prstGeom prst="rect">
+                          <a:avLst/>
+                        </a:prstGeom>
+                        <a:solidFill>
+                          <a:schemeClr val="bg1"/>
+                        </a:solidFill>
+                        <a:ln>
+                          <a:solidFill>
+                            <a:schemeClr val="bg1"/>
+                          </a:solidFill>
+                        </a:ln>
+                      </wps:spPr>
+                      <wps:style>
+                        <a:lnRef idx="2">
+                          <a:schemeClr val="accent6"/>
+                        </a:lnRef>
+                        <a:fillRef idx="1">
+                          <a:schemeClr val="lt1"/>
+                        </a:fillRef>
+                        <a:effectRef idx="0">
+                          <a:schemeClr val="accent6"/>
+                        </a:effectRef>
+                        <a:fontRef idx="minor">
+                          <a:schemeClr val="dk1"/>
+                        </a:fontRef>
+                      </wps:style>
+                      <wps:bodyPr rot="0" spcFirstLastPara="0" vertOverflow="overflow" horzOverflow="overflow" vert="horz" wrap="square" lIns="91440" tIns="45720" rIns="91440" bIns="45720" numCol="1" spcCol="0" rtlCol="0" fromWordArt="0" anchor="ctr" anchorCtr="0" forceAA="0" compatLnSpc="1">
+                        <a:prstTxWarp prst="textNoShape">
+                          <a:avLst/>
+                        </a:prstTxWarp>
+                        <a:noAutofit/>
+                      </wps:bodyPr>
+                    </wps:wsp>
+                  </a:graphicData>
+                </a:graphic>
+              </wp:anchor>
+            </w:drawing>
+          </mc:Choice>
+          <mc:Fallback>
+            <w:pict>
+              <v:rect w14:anchorId="0F68D36D" id="Прямоугольник 27" o:spid="_x0000_s1026" style="position:absolute;margin-left:471pt;margin-top:-25.85pt;width:38.4pt;height:25.2pt;z-index:251669504;visibility:visible;mso-wrap-style:square;mso-wrap-distance-left:9pt;mso-wrap-distance-top:0;mso-wrap-distance-right:9pt;mso-wrap-distance-bottom:0;mso-position-horizontal:absolute;mso-position-horizontal-relative:text;mso-position-vertical:absolute;mso-position-vertical-relative:text;v-text-anchor:middle" o:gfxdata="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" fillcolor="white [3212]" strokecolor="white [3212]" strokeweight="1pt"/>
+            </w:pict>
+          </mc:Fallback>
+        </mc:AlternateContent>
+      </w:r>
+      <w:r>
         <w:t>Заключение</w:t>
       </w:r>
       <w:bookmarkEnd w:id="25"/>
@@ -27653,7 +28251,82 @@
       </w:pPr>
       <w:bookmarkStart w:id="27" w:name="_Toc165826362"/>
       <w:r>
+        <w:rPr>
+          <w:noProof/>
+          <w:snapToGrid/>
+        </w:rPr>
         <w:lastRenderedPageBreak/>
+        <mc:AlternateContent>
+          <mc:Choice Requires="wps">
+            <w:drawing>
+              <wp:anchor distT="0" distB="0" distL="114300" distR="114300" simplePos="0" relativeHeight="251671552" behindDoc="0" locked="0" layoutInCell="1" allowOverlap="1" wp14:anchorId="053FA5DC" wp14:editId="303EB000">
+                <wp:simplePos x="0" y="0"/>
+                <wp:positionH relativeFrom="column">
+                  <wp:posOffset>5981700</wp:posOffset>
+                </wp:positionH>
+                <wp:positionV relativeFrom="paragraph">
+                  <wp:posOffset>-450215</wp:posOffset>
+                </wp:positionV>
+                <wp:extent cx="487680" cy="320040"/>
+                <wp:effectExtent l="0" t="0" r="26670" b="22860"/>
+                <wp:wrapNone/>
+                <wp:docPr id="28" name="Прямоугольник 28"/>
+                <wp:cNvGraphicFramePr/>
+                <a:graphic xmlns:a="http://schemas.openxmlformats.org/drawingml/2006/main">
+                  <a:graphicData uri="http://schemas.microsoft.com/office/word/2010/wordprocessingShape">
+                    <wps:wsp>
+                      <wps:cNvSpPr/>
+                      <wps:spPr>
+                        <a:xfrm>
+                          <a:off x="0" y="0"/>
+                          <a:ext cx="487680" cy="320040"/>
+                        </a:xfrm>
+                        <a:prstGeom prst="rect">
+                          <a:avLst/>
+                        </a:prstGeom>
+                        <a:solidFill>
+                          <a:schemeClr val="bg1"/>
+                        </a:solidFill>
+                        <a:ln>
+                          <a:solidFill>
+                            <a:schemeClr val="bg1"/>
+                          </a:solidFill>
+                        </a:ln>
+                      </wps:spPr>
+                      <wps:style>
+                        <a:lnRef idx="2">
+                          <a:schemeClr val="accent6"/>
+                        </a:lnRef>
+                        <a:fillRef idx="1">
+                          <a:schemeClr val="lt1"/>
+                        </a:fillRef>
+                        <a:effectRef idx="0">
+                          <a:schemeClr val="accent6"/>
+                        </a:effectRef>
+                        <a:fontRef idx="minor">
+                          <a:schemeClr val="dk1"/>
+                        </a:fontRef>
+                      </wps:style>
+                      <wps:bodyPr rot="0" spcFirstLastPara="0" vertOverflow="overflow" horzOverflow="overflow" vert="horz" wrap="square" lIns="91440" tIns="45720" rIns="91440" bIns="45720" numCol="1" spcCol="0" rtlCol="0" fromWordArt="0" anchor="ctr" anchorCtr="0" forceAA="0" compatLnSpc="1">
+                        <a:prstTxWarp prst="textNoShape">
+                          <a:avLst/>
+                        </a:prstTxWarp>
+                        <a:noAutofit/>
+                      </wps:bodyPr>
+                    </wps:wsp>
+                  </a:graphicData>
+                </a:graphic>
+              </wp:anchor>
+            </w:drawing>
+          </mc:Choice>
+          <mc:Fallback>
+            <w:pict>
+              <v:rect w14:anchorId="4C3AA27F" id="Прямоугольник 28" o:spid="_x0000_s1026" style="position:absolute;margin-left:471pt;margin-top:-35.45pt;width:38.4pt;height:25.2pt;z-index:251671552;visibility:visible;mso-wrap-style:square;mso-wrap-distance-left:9pt;mso-wrap-distance-top:0;mso-wrap-distance-right:9pt;mso-wrap-distance-bottom:0;mso-position-horizontal:absolute;mso-position-horizontal-relative:text;mso-position-vertical:absolute;mso-position-vertical-relative:text;v-text-anchor:middle" o:gfxdata="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" fillcolor="white [3212]" strokecolor="white [3212]" strokeweight="1pt"/>
+            </w:pict>
+          </mc:Fallback>
+        </mc:AlternateContent>
+      </w:r>
+      <w:r>
         <w:t>Список используемых источников</w:t>
       </w:r>
       <w:bookmarkEnd w:id="27"/>
@@ -27708,15 +28381,18 @@
         </w:rPr>
         <w:t xml:space="preserve"> [Электронный ресурс]. – Электронные данные. – Режим доступа: </w:t>
       </w:r>
-      <w:r>
-        <w:rPr>
-          <w:rFonts w:eastAsia="Calibri"/>
-          <w:snapToGrid/>
-          <w:szCs w:val="28"/>
-          <w:lang w:eastAsia="en-US"/>
-        </w:rPr>
-        <w:t>https://www.postgresql.org/docs/</w:t>
-      </w:r>
+      <w:hyperlink r:id="rId29" w:history="1">
+        <w:r>
+          <w:rPr>
+            <w:rStyle w:val="ac"/>
+            <w:rFonts w:eastAsia="Calibri"/>
+            <w:snapToGrid/>
+            <w:szCs w:val="28"/>
+            <w:lang w:eastAsia="en-US"/>
+          </w:rPr>
+          <w:t>https://www.postgresql.org/docs/</w:t>
+        </w:r>
+      </w:hyperlink>
       <w:r>
         <w:rPr>
           <w:rFonts w:eastAsia="Calibri"/>
@@ -27748,7 +28424,7 @@
           <w:szCs w:val="28"/>
           <w:lang w:val="en-US"/>
         </w:rPr>
-        <w:t>Material</w:t>
+        <w:t>h</w:t>
       </w:r>
       <w:r>
         <w:rPr>
@@ -27756,7 +28432,7 @@
           <w:snapToGrid/>
           <w:szCs w:val="28"/>
         </w:rPr>
-        <w:t xml:space="preserve"> </w:t>
+        <w:t xml:space="preserve">3 – </w:t>
       </w:r>
       <w:r>
         <w:rPr>
@@ -27765,7 +28441,7 @@
           <w:szCs w:val="28"/>
           <w:lang w:val="en-US"/>
         </w:rPr>
-        <w:t>UI</w:t>
+        <w:t>The</w:t>
       </w:r>
       <w:r>
         <w:rPr>
@@ -27782,7 +28458,7 @@
           <w:szCs w:val="28"/>
           <w:lang w:val="en-US"/>
         </w:rPr>
-        <w:t>components</w:t>
+        <w:t>Web</w:t>
       </w:r>
       <w:r>
         <w:rPr>
@@ -27790,15 +28466,16 @@
           <w:snapToGrid/>
           <w:szCs w:val="28"/>
         </w:rPr>
-        <w:t xml:space="preserve"> [</w:t>
+        <w:t xml:space="preserve"> </w:t>
       </w:r>
       <w:r>
         <w:rPr>
           <w:rFonts w:eastAsia="Calibri"/>
           <w:snapToGrid/>
           <w:szCs w:val="28"/>
-        </w:rPr>
-        <w:t>Электронный</w:t>
+          <w:lang w:val="en-US"/>
+        </w:rPr>
+        <w:t>Framework</w:t>
       </w:r>
       <w:r>
         <w:rPr>
@@ -27813,8 +28490,9 @@
           <w:rFonts w:eastAsia="Calibri"/>
           <w:snapToGrid/>
           <w:szCs w:val="28"/>
-        </w:rPr>
-        <w:t>ресурс</w:t>
+          <w:lang w:val="en-US"/>
+        </w:rPr>
+        <w:t>for</w:t>
       </w:r>
       <w:r>
         <w:rPr>
@@ -27822,15 +28500,16 @@
           <w:snapToGrid/>
           <w:szCs w:val="28"/>
         </w:rPr>
-        <w:t xml:space="preserve">]. – </w:t>
+        <w:t xml:space="preserve"> </w:t>
       </w:r>
       <w:r>
         <w:rPr>
           <w:rFonts w:eastAsia="Calibri"/>
           <w:snapToGrid/>
           <w:szCs w:val="28"/>
-        </w:rPr>
-        <w:t>Электронные</w:t>
+          <w:lang w:val="en-US"/>
+        </w:rPr>
+        <w:t>Modern</w:t>
       </w:r>
       <w:r>
         <w:rPr>
@@ -27845,8 +28524,9 @@
           <w:rFonts w:eastAsia="Calibri"/>
           <w:snapToGrid/>
           <w:szCs w:val="28"/>
-        </w:rPr>
-        <w:t>данные</w:t>
+          <w:lang w:val="en-US"/>
+        </w:rPr>
+        <w:t>JavaScript</w:t>
       </w:r>
       <w:r>
         <w:rPr>
@@ -27854,15 +28534,16 @@
           <w:snapToGrid/>
           <w:szCs w:val="28"/>
         </w:rPr>
-        <w:t xml:space="preserve">. – </w:t>
+        <w:t xml:space="preserve"> </w:t>
       </w:r>
       <w:r>
         <w:rPr>
           <w:rFonts w:eastAsia="Calibri"/>
           <w:snapToGrid/>
           <w:szCs w:val="28"/>
-        </w:rPr>
-        <w:t xml:space="preserve">Режим доступа: </w:t>
+          <w:lang w:val="en-US"/>
+        </w:rPr>
+        <w:t>Era</w:t>
       </w:r>
       <w:r>
         <w:rPr>
@@ -27870,7 +28551,39 @@
           <w:snapToGrid/>
           <w:szCs w:val="28"/>
         </w:rPr>
-        <w:t>https://mui.com/material-ui/all-components/</w:t>
+        <w:t xml:space="preserve"> [</w:t>
+      </w:r>
+      <w:r>
+        <w:rPr>
+          <w:rFonts w:eastAsia="Calibri"/>
+          <w:snapToGrid/>
+          <w:szCs w:val="28"/>
+        </w:rPr>
+        <w:t>Электронный ресурс</w:t>
+      </w:r>
+      <w:r>
+        <w:rPr>
+          <w:rFonts w:eastAsia="Calibri"/>
+          <w:snapToGrid/>
+          <w:szCs w:val="28"/>
+        </w:rPr>
+        <w:t>]</w:t>
+      </w:r>
+      <w:r>
+        <w:rPr>
+          <w:rFonts w:eastAsia="Calibri"/>
+          <w:snapToGrid/>
+          <w:szCs w:val="28"/>
+        </w:rPr>
+        <w:t xml:space="preserve">. – Электронные данные. – Режим доступа: </w:t>
+      </w:r>
+      <w:r>
+        <w:rPr>
+          <w:rFonts w:eastAsia="Calibri"/>
+          <w:snapToGrid/>
+          <w:szCs w:val="28"/>
+        </w:rPr>
+        <w:t>https://h3.unjs.io</w:t>
       </w:r>
       <w:r>
         <w:rPr>
@@ -27896,48 +28609,49 @@
           <w:szCs w:val="28"/>
         </w:rPr>
       </w:pPr>
+      <w:proofErr w:type="spellStart"/>
       <w:r>
         <w:rPr>
           <w:rFonts w:eastAsia="Calibri"/>
           <w:snapToGrid/>
           <w:szCs w:val="28"/>
-          <w:lang w:val="en-US"/>
-        </w:rPr>
-        <w:t>h</w:t>
-      </w:r>
+        </w:rPr>
+        <w:t>Enabling</w:t>
+      </w:r>
+      <w:proofErr w:type="spellEnd"/>
       <w:r>
         <w:rPr>
           <w:rFonts w:eastAsia="Calibri"/>
           <w:snapToGrid/>
           <w:szCs w:val="28"/>
         </w:rPr>
-        <w:t xml:space="preserve">3 – </w:t>
-      </w:r>
+        <w:t xml:space="preserve"> HTTPS </w:t>
+      </w:r>
+      <w:proofErr w:type="spellStart"/>
       <w:r>
         <w:rPr>
           <w:rFonts w:eastAsia="Calibri"/>
           <w:snapToGrid/>
           <w:szCs w:val="28"/>
-          <w:lang w:val="en-US"/>
-        </w:rPr>
-        <w:t>The</w:t>
-      </w:r>
+        </w:rPr>
+        <w:t>on</w:t>
+      </w:r>
+      <w:proofErr w:type="spellEnd"/>
       <w:r>
         <w:rPr>
           <w:rFonts w:eastAsia="Calibri"/>
           <w:snapToGrid/>
           <w:szCs w:val="28"/>
         </w:rPr>
-        <w:t xml:space="preserve"> </w:t>
+        <w:t xml:space="preserve"> express.js </w:t>
       </w:r>
       <w:r>
         <w:rPr>
           <w:rFonts w:eastAsia="Calibri"/>
           <w:snapToGrid/>
           <w:szCs w:val="28"/>
-          <w:lang w:val="en-US"/>
-        </w:rPr>
-        <w:t>Web</w:t>
+        </w:rPr>
+        <w:t>[</w:t>
       </w:r>
       <w:r>
         <w:rPr>
@@ -27945,16 +28659,15 @@
           <w:snapToGrid/>
           <w:szCs w:val="28"/>
         </w:rPr>
-        <w:t xml:space="preserve"> </w:t>
+        <w:t>Электронный ресурс</w:t>
       </w:r>
       <w:r>
         <w:rPr>
           <w:rFonts w:eastAsia="Calibri"/>
           <w:snapToGrid/>
           <w:szCs w:val="28"/>
-          <w:lang w:val="en-US"/>
-        </w:rPr>
-        <w:t>Framework</w:t>
+        </w:rPr>
+        <w:t>]</w:t>
       </w:r>
       <w:r>
         <w:rPr>
@@ -27962,107 +28675,15 @@
           <w:snapToGrid/>
           <w:szCs w:val="28"/>
         </w:rPr>
-        <w:t xml:space="preserve"> </w:t>
+        <w:t>. – Электронные данные. – Режим доступа:</w:t>
       </w:r>
       <w:r>
         <w:rPr>
           <w:rFonts w:eastAsia="Calibri"/>
           <w:snapToGrid/>
           <w:szCs w:val="28"/>
-          <w:lang w:val="en-US"/>
-        </w:rPr>
-        <w:t>for</w:t>
-      </w:r>
-      <w:r>
-        <w:rPr>
-          <w:rFonts w:eastAsia="Calibri"/>
-          <w:snapToGrid/>
-          <w:szCs w:val="28"/>
-        </w:rPr>
-        <w:t xml:space="preserve"> </w:t>
-      </w:r>
-      <w:r>
-        <w:rPr>
-          <w:rFonts w:eastAsia="Calibri"/>
-          <w:snapToGrid/>
-          <w:szCs w:val="28"/>
-          <w:lang w:val="en-US"/>
-        </w:rPr>
-        <w:t>Modern</w:t>
-      </w:r>
-      <w:r>
-        <w:rPr>
-          <w:rFonts w:eastAsia="Calibri"/>
-          <w:snapToGrid/>
-          <w:szCs w:val="28"/>
-        </w:rPr>
-        <w:t xml:space="preserve"> </w:t>
-      </w:r>
-      <w:r>
-        <w:rPr>
-          <w:rFonts w:eastAsia="Calibri"/>
-          <w:snapToGrid/>
-          <w:szCs w:val="28"/>
-          <w:lang w:val="en-US"/>
-        </w:rPr>
-        <w:t>JavaScript</w:t>
-      </w:r>
-      <w:r>
-        <w:rPr>
-          <w:rFonts w:eastAsia="Calibri"/>
-          <w:snapToGrid/>
-          <w:szCs w:val="28"/>
-        </w:rPr>
-        <w:t xml:space="preserve"> </w:t>
-      </w:r>
-      <w:r>
-        <w:rPr>
-          <w:rFonts w:eastAsia="Calibri"/>
-          <w:snapToGrid/>
-          <w:szCs w:val="28"/>
-          <w:lang w:val="en-US"/>
-        </w:rPr>
-        <w:t>Era</w:t>
-      </w:r>
-      <w:r>
-        <w:rPr>
-          <w:rFonts w:eastAsia="Calibri"/>
-          <w:snapToGrid/>
-          <w:szCs w:val="28"/>
-        </w:rPr>
-        <w:t xml:space="preserve"> [</w:t>
-      </w:r>
-      <w:r>
-        <w:rPr>
-          <w:rFonts w:eastAsia="Calibri"/>
-          <w:snapToGrid/>
-          <w:szCs w:val="28"/>
-        </w:rPr>
-        <w:t>Электронный ресурс</w:t>
-      </w:r>
-      <w:r>
-        <w:rPr>
-          <w:rFonts w:eastAsia="Calibri"/>
-          <w:snapToGrid/>
-          <w:szCs w:val="28"/>
-        </w:rPr>
-        <w:t>]</w:t>
-      </w:r>
-      <w:r>
-        <w:rPr>
-          <w:rFonts w:eastAsia="Calibri"/>
-          <w:snapToGrid/>
-          <w:szCs w:val="28"/>
-        </w:rPr>
-        <w:t xml:space="preserve">. – Электронные данные. – Режим доступа: </w:t>
-      </w:r>
-      <w:r>
-        <w:rPr>
-          <w:rFonts w:eastAsia="Calibri"/>
-          <w:snapToGrid/>
-          <w:szCs w:val="28"/>
-        </w:rPr>
-        <w:t>https://h3.unjs.io</w:t>
+        </w:rPr>
+        <w:t xml:space="preserve"> https://stackoverflow.com/questions/11744975/enabling-https-on-express-js</w:t>
       </w:r>
       <w:r>
         <w:rPr>
@@ -28088,49 +28709,48 @@
           <w:szCs w:val="28"/>
         </w:rPr>
       </w:pPr>
-      <w:proofErr w:type="spellStart"/>
       <w:r>
         <w:rPr>
           <w:rFonts w:eastAsia="Calibri"/>
           <w:snapToGrid/>
           <w:szCs w:val="28"/>
-        </w:rPr>
-        <w:t>Enabling</w:t>
-      </w:r>
-      <w:proofErr w:type="spellEnd"/>
+          <w:lang w:val="en-US"/>
+        </w:rPr>
+        <w:t>Material</w:t>
+      </w:r>
       <w:r>
         <w:rPr>
           <w:rFonts w:eastAsia="Calibri"/>
           <w:snapToGrid/>
           <w:szCs w:val="28"/>
         </w:rPr>
-        <w:t xml:space="preserve"> HTTPS </w:t>
-      </w:r>
-      <w:proofErr w:type="spellStart"/>
+        <w:t xml:space="preserve"> </w:t>
+      </w:r>
       <w:r>
         <w:rPr>
           <w:rFonts w:eastAsia="Calibri"/>
           <w:snapToGrid/>
           <w:szCs w:val="28"/>
-        </w:rPr>
-        <w:t>on</w:t>
-      </w:r>
-      <w:proofErr w:type="spellEnd"/>
+          <w:lang w:val="en-US"/>
+        </w:rPr>
+        <w:t>UI</w:t>
+      </w:r>
       <w:r>
         <w:rPr>
           <w:rFonts w:eastAsia="Calibri"/>
           <w:snapToGrid/>
           <w:szCs w:val="28"/>
         </w:rPr>
-        <w:t xml:space="preserve"> express.js </w:t>
+        <w:t xml:space="preserve"> </w:t>
       </w:r>
       <w:r>
         <w:rPr>
           <w:rFonts w:eastAsia="Calibri"/>
           <w:snapToGrid/>
           <w:szCs w:val="28"/>
-        </w:rPr>
-        <w:t>[</w:t>
+          <w:lang w:val="en-US"/>
+        </w:rPr>
+        <w:t>components</w:t>
       </w:r>
       <w:r>
         <w:rPr>
@@ -28138,7 +28758,7 @@
           <w:snapToGrid/>
           <w:szCs w:val="28"/>
         </w:rPr>
-        <w:t>Электронный ресурс</w:t>
+        <w:t xml:space="preserve"> [</w:t>
       </w:r>
       <w:r>
         <w:rPr>
@@ -28146,7 +28766,7 @@
           <w:snapToGrid/>
           <w:szCs w:val="28"/>
         </w:rPr>
-        <w:t>]</w:t>
+        <w:t>Электронный</w:t>
       </w:r>
       <w:r>
         <w:rPr>
@@ -28154,7 +28774,7 @@
           <w:snapToGrid/>
           <w:szCs w:val="28"/>
         </w:rPr>
-        <w:t>. – Электронные данные. – Режим доступа:</w:t>
+        <w:t xml:space="preserve"> </w:t>
       </w:r>
       <w:r>
         <w:rPr>
@@ -28162,7 +28782,63 @@
           <w:snapToGrid/>
           <w:szCs w:val="28"/>
         </w:rPr>
-        <w:t xml:space="preserve"> https://stackoverflow.com/questions/11744975/enabling-https-on-express-js</w:t>
+        <w:t>ресурс</w:t>
+      </w:r>
+      <w:r>
+        <w:rPr>
+          <w:rFonts w:eastAsia="Calibri"/>
+          <w:snapToGrid/>
+          <w:szCs w:val="28"/>
+        </w:rPr>
+        <w:t xml:space="preserve">]. – </w:t>
+      </w:r>
+      <w:r>
+        <w:rPr>
+          <w:rFonts w:eastAsia="Calibri"/>
+          <w:snapToGrid/>
+          <w:szCs w:val="28"/>
+        </w:rPr>
+        <w:t>Электронные</w:t>
+      </w:r>
+      <w:r>
+        <w:rPr>
+          <w:rFonts w:eastAsia="Calibri"/>
+          <w:snapToGrid/>
+          <w:szCs w:val="28"/>
+        </w:rPr>
+        <w:t xml:space="preserve"> </w:t>
+      </w:r>
+      <w:r>
+        <w:rPr>
+          <w:rFonts w:eastAsia="Calibri"/>
+          <w:snapToGrid/>
+          <w:szCs w:val="28"/>
+        </w:rPr>
+        <w:t>данные</w:t>
+      </w:r>
+      <w:r>
+        <w:rPr>
+          <w:rFonts w:eastAsia="Calibri"/>
+          <w:snapToGrid/>
+          <w:szCs w:val="28"/>
+        </w:rPr>
+        <w:t xml:space="preserve">. – </w:t>
+      </w:r>
+      <w:r>
+        <w:rPr>
+          <w:rFonts w:eastAsia="Calibri"/>
+          <w:snapToGrid/>
+          <w:szCs w:val="28"/>
+        </w:rPr>
+        <w:t xml:space="preserve">Режим доступа: </w:t>
+      </w:r>
+      <w:r>
+        <w:rPr>
+          <w:rFonts w:eastAsia="Calibri"/>
+          <w:snapToGrid/>
+          <w:szCs w:val="28"/>
+        </w:rPr>
+        <w:t>https://mui.com/material-ui/all-components/</w:t>
       </w:r>
       <w:r>
         <w:rPr>
@@ -48236,7 +48912,7 @@
       </w:pPr>
     </w:p>
     <w:sectPr>
-      <w:headerReference w:type="default" r:id="rId29"/>
+      <w:headerReference w:type="default" r:id="rId30"/>
       <w:pgSz w:w="11906" w:h="16838"/>
       <w:pgMar w:top="1134" w:right="567" w:bottom="851" w:left="1304" w:header="567" w:footer="708" w:gutter="0"/>
       <w:pgNumType w:start="2"/>
@@ -49927,16 +50603,19 @@
   <w:abstractNum w:abstractNumId="13" w15:restartNumberingAfterBreak="0">
     <w:nsid w:val="53966661"/>
     <w:multiLevelType w:val="hybridMultilevel"/>
-    <w:tmpl w:val="D6AE8E5E"/>
-    <w:lvl w:ilvl="0" w:tplc="0EB46C78">
+    <w:tmpl w:val="1F267154"/>
+    <w:lvl w:ilvl="0" w:tplc="A9F21732">
       <w:start w:val="1"/>
       <w:numFmt w:val="decimal"/>
       <w:suff w:val="space"/>
-      <w:lvlText w:val="%1."/>
+      <w:lvlText w:val="%1"/>
       <w:lvlJc w:val="left"/>
       <w:pPr>
         <w:ind w:left="720" w:hanging="360"/>
       </w:pPr>
+      <w:rPr>
+        <w:rFonts w:hint="default"/>
+      </w:rPr>
     </w:lvl>
     <w:lvl w:ilvl="1" w:tplc="20000019">
       <w:start w:val="1"/>
@@ -51340,33 +52019,9 @@
   </w:num>
   <w:num w:numId="26">
     <w:abstractNumId w:val="13"/>
-    <w:lvlOverride w:ilvl="0">
-      <w:startOverride w:val="1"/>
-    </w:lvlOverride>
-    <w:lvlOverride w:ilvl="1">
-      <w:startOverride w:val="1"/>
-    </w:lvlOverride>
-    <w:lvlOverride w:ilvl="2">
-      <w:startOverride w:val="1"/>
-    </w:lvlOverride>
-    <w:lvlOverride w:ilvl="3">
-      <w:startOverride w:val="1"/>
-    </w:lvlOverride>
-    <w:lvlOverride w:ilvl="4">
-      <w:startOverride w:val="1"/>
-    </w:lvlOverride>
-    <w:lvlOverride w:ilvl="5">
-      <w:startOverride w:val="1"/>
-    </w:lvlOverride>
-    <w:lvlOverride w:ilvl="6">
-      <w:startOverride w:val="1"/>
-    </w:lvlOverride>
-    <w:lvlOverride w:ilvl="7">
-      <w:startOverride w:val="1"/>
-    </w:lvlOverride>
-    <w:lvlOverride w:ilvl="8">
-      <w:startOverride w:val="1"/>
-    </w:lvlOverride>
+  </w:num>
+  <w:num w:numId="27">
+    <w:abstractNumId w:val="13"/>
   </w:num>
 </w:numbering>
 </file>
@@ -52347,6 +53002,18 @@
       <w:szCs w:val="18"/>
     </w:rPr>
   </w:style>
+  <w:style w:type="character" w:styleId="af8">
+    <w:name w:val="Unresolved Mention"/>
+    <w:basedOn w:val="a0"/>
+    <w:uiPriority w:val="99"/>
+    <w:semiHidden/>
+    <w:unhideWhenUsed/>
+    <w:rsid w:val="00275C03"/>
+    <w:rPr>
+      <w:color w:val="605E5C"/>
+      <w:shd w:val="clear" w:color="auto" w:fill="E1DFDD"/>
+    </w:rPr>
+  </w:style>
 </w:styles>
 </file>
 

</xml_diff>